<commit_message>
converted hkadivar.md to html docx odt
</commit_message>
<xml_diff>
--- a/hkadivar.docx
+++ b/hkadivar.docx
@@ -88,44 +88,121 @@
     </w:p>
     <w:p>
       <w:r>
-        <w:t xml:space="preserve">GitHub Username: Today's date:</w:t>
-      </w:r>
-    </w:p>
-    <w:p>
+        <w:t xml:space="preserve">GitHub Username: hkadivar Today's date: 2017-07-12</w:t>
+      </w:r>
+    </w:p>
+    <w:bookmarkStart w:id="23" w:name="what-tools-have-you-we-worked-with-so-far-in-this-class"/>
+    <w:p>
+      <w:pPr>
+        <w:pStyle w:val="Heading1"/>
+      </w:pPr>
       <w:r>
         <w:t xml:space="preserve">What tools have you we worked with so far in this class?</w:t>
       </w:r>
     </w:p>
-    <w:p>
+    <w:bookmarkEnd w:id="23"/>
+    <w:p>
+      <w:r>
+        <w:rPr>
+          <w:i/>
+        </w:rPr>
+        <w:t xml:space="preserve">We used Git as our version control software in this class and used GitHub as a platform for that. Other tools we used are Codeanywhere, Slack, Jekyll, and Pandoc.</w:t>
+      </w:r>
+    </w:p>
+    <w:bookmarkStart w:id="24" w:name="which-have-you-found-most-potentially-useful"/>
+    <w:p>
+      <w:pPr>
+        <w:pStyle w:val="Heading2"/>
+      </w:pPr>
       <w:r>
         <w:t xml:space="preserve">Which have you found most potentially useful?</w:t>
       </w:r>
     </w:p>
-    <w:p>
+    <w:bookmarkEnd w:id="24"/>
+    <w:p>
+      <w:r>
+        <w:rPr>
+          <w:i/>
+        </w:rPr>
+        <w:t xml:space="preserve">Codeanywhere and Pandoc.</w:t>
+      </w:r>
+    </w:p>
+    <w:bookmarkStart w:id="25" w:name="why"/>
+    <w:p>
+      <w:pPr>
+        <w:pStyle w:val="Heading3"/>
+      </w:pPr>
       <w:r>
         <w:t xml:space="preserve">Why?</w:t>
       </w:r>
     </w:p>
-    <w:p>
+    <w:bookmarkEnd w:id="25"/>
+    <w:p>
+      <w:r>
+        <w:rPr>
+          <w:i/>
+        </w:rPr>
+        <w:t xml:space="preserve">They helps me understand the foundations of plaintext-based software development projects.</w:t>
+      </w:r>
+    </w:p>
+    <w:bookmarkStart w:id="26" w:name="what-tools-have-been-the-most-difficult-to-learn"/>
+    <w:p>
+      <w:pPr>
+        <w:pStyle w:val="Heading1"/>
+      </w:pPr>
       <w:r>
         <w:t xml:space="preserve">What tools have been the most difficult to learn?</w:t>
       </w:r>
     </w:p>
-    <w:p>
+    <w:bookmarkEnd w:id="26"/>
+    <w:p>
+      <w:r>
+        <w:rPr>
+          <w:i/>
+        </w:rPr>
+        <w:t xml:space="preserve">Codeanywhere. But it has been fun and also frustrating to troubleshoot.</w:t>
+      </w:r>
+    </w:p>
+    <w:bookmarkStart w:id="27" w:name="why-have-they-been-particularly-difficult-to-learn-and-use"/>
+    <w:p>
+      <w:pPr>
+        <w:pStyle w:val="Heading2"/>
+      </w:pPr>
       <w:r>
         <w:t xml:space="preserve">Why have they been particularly difficult to learn and use?</w:t>
       </w:r>
     </w:p>
-    <w:p>
+    <w:bookmarkEnd w:id="27"/>
+    <w:p>
+      <w:r>
+        <w:rPr>
+          <w:i/>
+        </w:rPr>
+        <w:t xml:space="preserve">It involves a language that I rarely interacted with.</w:t>
+      </w:r>
+    </w:p>
+    <w:bookmarkStart w:id="28" w:name="what-tools-would-you-like-to-learn-more-about"/>
+    <w:p>
+      <w:pPr>
+        <w:pStyle w:val="Heading1"/>
+      </w:pPr>
       <w:r>
         <w:t xml:space="preserve">What tools would you like to learn more about?</w:t>
       </w:r>
     </w:p>
-    <w:p>
-      <w:r>
-        <w:pict>
-          <v:rect style="width:0;height:1.5pt" o:hralign="center" o:hrstd="t" o:hr="t"/>
-        </w:pict>
+    <w:bookmarkEnd w:id="28"/>
+    <w:p>
+      <w:r>
+        <w:rPr>
+          <w:i/>
+        </w:rPr>
+        <w:t xml:space="preserve">Want to improve my skills with Markdown and CSS.</w:t>
+      </w:r>
+      <w:r>
+        <w:t xml:space="preserve"> </w:t>
+      </w:r>
+      <w:r>
+        <w:t xml:space="preserve">* * *</w:t>
       </w:r>
     </w:p>
     <w:p>
@@ -196,7 +273,7 @@
 <file path=word/numbering.xml><?xml version="1.0" encoding="utf-8"?>
 <w:numbering xmlns:w="http://schemas.openxmlformats.org/wordprocessingml/2006/main">
   <w:abstractNum w:abstractNumId="0">
-    <w:nsid w:val="87e07303"/>
+    <w:nsid w:val="9bfd7b4a"/>
     <w:multiLevelType w:val="multilevel"/>
     <w:lvl w:ilvl="0">
       <w:numFmt w:val="bullet"/>
@@ -277,7 +354,7 @@
     </w:lvl>
   </w:abstractNum>
   <w:abstractNum w:abstractNumId="2">
-    <w:nsid w:val="898dead9"/>
+    <w:nsid w:val="ea6be404"/>
     <w:multiLevelType w:val="multilevel"/>
     <w:lvl w:ilvl="0">
       <w:start w:val="1"/>

</xml_diff>